<commit_message>
George bush did the thing
</commit_message>
<xml_diff>
--- a/Lab3/Lab_3.1_Preparation_Answers.docx
+++ b/Lab3/Lab_3.1_Preparation_Answers.docx
@@ -4,7 +4,7 @@
   <w:body>
     <w:p>
       <w:pPr>
-        <w:pStyle w:val="Heading1"/>
+        <w:pStyle w:val="Rubrik1"/>
         <w:rPr>
           <w:lang w:val="en-US"/>
         </w:rPr>
@@ -178,19 +178,35 @@
           <w:i/>
           <w:lang w:val="en-SE"/>
         </w:rPr>
-        <w:t>Max Wiklundh (maxwi824)</w:t>
-      </w:r>
-    </w:p>
-    <w:p>
-      <w:pPr>
+        <w:t xml:space="preserve">Max </w:t>
+      </w:r>
+      <w:proofErr w:type="spellStart"/>
+      <w:r>
         <w:rPr>
           <w:i/>
-          <w:lang w:val="en-US"/>
-        </w:rPr>
-      </w:pPr>
+          <w:lang w:val="en-SE"/>
+        </w:rPr>
+        <w:t>Wiklundh</w:t>
+      </w:r>
+      <w:proofErr w:type="spellEnd"/>
       <w:r>
         <w:rPr>
           <w:i/>
+          <w:lang w:val="en-SE"/>
+        </w:rPr>
+        <w:t xml:space="preserve"> (maxwi824)</w:t>
+      </w:r>
+    </w:p>
+    <w:p>
+      <w:pPr>
+        <w:rPr>
+          <w:i/>
+          <w:lang w:val="en-US"/>
+        </w:rPr>
+      </w:pPr>
+      <w:r>
+        <w:rPr>
+          <w:i/>
           <w:lang w:val="en-US"/>
         </w:rPr>
         <w:t>Submission d</w:t>
@@ -227,7 +243,7 @@
     </w:p>
     <w:p>
       <w:pPr>
-        <w:pStyle w:val="ListParagraph"/>
+        <w:pStyle w:val="Liststycke"/>
         <w:numPr>
           <w:ilvl w:val="0"/>
           <w:numId w:val="6"/>
@@ -554,7 +570,14 @@
           <w:color w:val="0070C0"/>
           <w:lang w:val="en-SE"/>
         </w:rPr>
-        <w:t>contain the same data</w:t>
+        <w:t xml:space="preserve">contain the same </w:t>
+      </w:r>
+      <w:r>
+        <w:rPr>
+          <w:color w:val="0070C0"/>
+          <w:lang w:val="en-SE"/>
+        </w:rPr>
+        <w:t>data,</w:t>
       </w:r>
       <w:r>
         <w:rPr>
@@ -568,14 +591,58 @@
           <w:color w:val="0070C0"/>
           <w:lang w:val="en-SE"/>
         </w:rPr>
-        <w:t>. Circshift only moves values in the image array but does not alter any, meaning the image has the same data but at slightly different positions</w:t>
-      </w:r>
-      <w:r>
-        <w:rPr>
-          <w:color w:val="0070C0"/>
-          <w:lang w:val="en-SE"/>
-        </w:rPr>
-        <w:t>. The images looks different in the spatial domain but are identical in the frequency domain</w:t>
+        <w:t xml:space="preserve">. </w:t>
+      </w:r>
+      <w:proofErr w:type="spellStart"/>
+      <w:r>
+        <w:rPr>
+          <w:color w:val="0070C0"/>
+          <w:lang w:val="en-SE"/>
+        </w:rPr>
+        <w:t>Circshift</w:t>
+      </w:r>
+      <w:proofErr w:type="spellEnd"/>
+      <w:r>
+        <w:rPr>
+          <w:color w:val="0070C0"/>
+          <w:lang w:val="en-SE"/>
+        </w:rPr>
+        <w:t xml:space="preserve"> only moves values in the image array but does not alter any, meaning the image has the same data but at slightly different positions</w:t>
+      </w:r>
+      <w:r>
+        <w:rPr>
+          <w:color w:val="0070C0"/>
+          <w:lang w:val="en-SE"/>
+        </w:rPr>
+        <w:t xml:space="preserve">. The images </w:t>
+      </w:r>
+      <w:r>
+        <w:rPr>
+          <w:color w:val="0070C0"/>
+          <w:lang w:val="en-SE"/>
+        </w:rPr>
+        <w:t>look</w:t>
+      </w:r>
+      <w:r>
+        <w:rPr>
+          <w:color w:val="0070C0"/>
+          <w:lang w:val="en-SE"/>
+        </w:rPr>
+        <w:t xml:space="preserve"> different in the spatial domain but are identical in the </w:t>
+      </w:r>
+      <w:r>
+        <w:rPr>
+          <w:color w:val="0070C0"/>
+          <w:lang w:val="en-SE"/>
+        </w:rPr>
+        <w:t xml:space="preserve">magnitude </w:t>
+      </w:r>
+      <w:r>
+        <w:rPr>
+          <w:color w:val="0070C0"/>
+          <w:lang w:val="en-SE"/>
+        </w:rPr>
+        <w:t>frequency domain</w:t>
       </w:r>
       <w:r>
         <w:rPr>
@@ -1379,7 +1446,39 @@
           <w:color w:val="0070C0"/>
           <w:lang w:val="en-SE"/>
         </w:rPr>
-        <w:t xml:space="preserve">The periodic diagonal lines in the frequency domain are gone in spec5 compared to spec1 because the diagonal lines in the spatial domain are gone there is no longer a change in the diagonal axis, meaning the change in the frequency domain is almost 0. </w:t>
+        <w:t>The periodic diagonal lines in the frequency domain are gone in spec5 compared to spec1 because the diagonal lines in the spatial domain are gone</w:t>
+      </w:r>
+      <w:r>
+        <w:rPr>
+          <w:rFonts w:eastAsiaTheme="minorEastAsia"/>
+          <w:color w:val="0070C0"/>
+          <w:lang w:val="en-SE"/>
+        </w:rPr>
+        <w:t>.</w:t>
+      </w:r>
+      <w:r>
+        <w:rPr>
+          <w:rFonts w:eastAsiaTheme="minorEastAsia"/>
+          <w:color w:val="0070C0"/>
+          <w:lang w:val="en-SE"/>
+        </w:rPr>
+        <w:t xml:space="preserve"> </w:t>
+      </w:r>
+      <w:r>
+        <w:rPr>
+          <w:rFonts w:eastAsiaTheme="minorEastAsia"/>
+          <w:color w:val="0070C0"/>
+          <w:lang w:val="en-SE"/>
+        </w:rPr>
+        <w:t>T</w:t>
+      </w:r>
+      <w:r>
+        <w:rPr>
+          <w:rFonts w:eastAsiaTheme="minorEastAsia"/>
+          <w:color w:val="0070C0"/>
+          <w:lang w:val="en-SE"/>
+        </w:rPr>
+        <w:t xml:space="preserve">here is no longer a change in the diagonal axis, meaning the change in the frequency domain is almost 0. </w:t>
       </w:r>
     </w:p>
     <w:p>
@@ -1392,7 +1491,7 @@
     </w:p>
     <w:p>
       <w:pPr>
-        <w:pStyle w:val="ListParagraph"/>
+        <w:pStyle w:val="Liststycke"/>
         <w:numPr>
           <w:ilvl w:val="0"/>
           <w:numId w:val="6"/>
@@ -1508,7 +1607,23 @@
           <w:color w:val="000000" w:themeColor="text1"/>
           <w:lang w:val="en-US"/>
         </w:rPr>
-        <w:t>is transposed, i.e. if the vertical bars become horizontal?</w:t>
+        <w:t xml:space="preserve">is transposed, </w:t>
+      </w:r>
+      <w:proofErr w:type="gramStart"/>
+      <w:r>
+        <w:rPr>
+          <w:color w:val="000000" w:themeColor="text1"/>
+          <w:lang w:val="en-US"/>
+        </w:rPr>
+        <w:t>i.e.</w:t>
+      </w:r>
+      <w:proofErr w:type="gramEnd"/>
+      <w:r>
+        <w:rPr>
+          <w:color w:val="000000" w:themeColor="text1"/>
+          <w:lang w:val="en-US"/>
+        </w:rPr>
+        <w:t xml:space="preserve"> if the vertical bars become horizontal?</w:t>
       </w:r>
     </w:p>
     <w:p>
@@ -1534,13 +1649,29 @@
           <w:lang w:val="en-SE"/>
         </w:rPr>
         <w:lastRenderedPageBreak/>
-        <w:t>Because P = 2 is the lowest possible which gives f = ½ meaning the 3 dominant peaks would be transposed to: the top edge, middle and bottom edge on the vertical axis.  The DC term stays the same.</w:t>
-      </w:r>
-    </w:p>
-    <w:p>
-      <w:pPr>
+        <w:t>Because P = 2 is the lowest possible</w:t>
+      </w:r>
+      <w:r>
         <w:rPr>
           <w:iCs/>
+          <w:color w:val="0070C0"/>
+          <w:lang w:val="en-SE"/>
+        </w:rPr>
+        <w:t xml:space="preserve"> value</w:t>
+      </w:r>
+      <w:r>
+        <w:rPr>
+          <w:iCs/>
+          <w:color w:val="0070C0"/>
+          <w:lang w:val="en-SE"/>
+        </w:rPr>
+        <w:t xml:space="preserve"> which gives f = ½ meaning the 3 dominant peaks would be transposed to: the top edge, middle and bottom edge on the vertical axis.  The DC term stays the same.</w:t>
+      </w:r>
+    </w:p>
+    <w:p>
+      <w:pPr>
+        <w:rPr>
+          <w:iCs/>
           <w:lang w:val="en-SE"/>
         </w:rPr>
       </w:pPr>
@@ -1707,7 +1838,7 @@
     </w:p>
     <w:p>
       <w:pPr>
-        <w:pStyle w:val="ListParagraph"/>
+        <w:pStyle w:val="Liststycke"/>
         <w:numPr>
           <w:ilvl w:val="0"/>
           <w:numId w:val="6"/>
@@ -3240,11 +3371,11 @@
     <w:qFormat/>
     <w:rsid w:val="00580396"/>
   </w:style>
-  <w:style w:type="paragraph" w:styleId="Heading1">
+  <w:style w:type="paragraph" w:styleId="Rubrik1">
     <w:name w:val="heading 1"/>
     <w:basedOn w:val="Normal"/>
     <w:next w:val="Normal"/>
-    <w:link w:val="Heading1Char"/>
+    <w:link w:val="Rubrik1Char"/>
     <w:uiPriority w:val="9"/>
     <w:qFormat/>
     <w:rsid w:val="005B4436"/>
@@ -3261,11 +3392,11 @@
       <w:szCs w:val="32"/>
     </w:rPr>
   </w:style>
-  <w:style w:type="paragraph" w:styleId="Heading2">
+  <w:style w:type="paragraph" w:styleId="Rubrik2">
     <w:name w:val="heading 2"/>
     <w:basedOn w:val="Normal"/>
     <w:next w:val="Normal"/>
-    <w:link w:val="Heading2Char"/>
+    <w:link w:val="Rubrik2Char"/>
     <w:uiPriority w:val="9"/>
     <w:unhideWhenUsed/>
     <w:qFormat/>
@@ -3283,13 +3414,13 @@
       <w:szCs w:val="26"/>
     </w:rPr>
   </w:style>
-  <w:style w:type="character" w:default="1" w:styleId="DefaultParagraphFont">
+  <w:style w:type="character" w:default="1" w:styleId="Standardstycketeckensnitt">
     <w:name w:val="Default Paragraph Font"/>
     <w:uiPriority w:val="1"/>
     <w:semiHidden/>
     <w:unhideWhenUsed/>
   </w:style>
-  <w:style w:type="table" w:default="1" w:styleId="TableNormal">
+  <w:style w:type="table" w:default="1" w:styleId="Normaltabell">
     <w:name w:val="Normal Table"/>
     <w:uiPriority w:val="99"/>
     <w:semiHidden/>
@@ -3304,13 +3435,13 @@
       </w:tblCellMar>
     </w:tblPr>
   </w:style>
-  <w:style w:type="numbering" w:default="1" w:styleId="NoList">
+  <w:style w:type="numbering" w:default="1" w:styleId="Ingenlista">
     <w:name w:val="No List"/>
     <w:uiPriority w:val="99"/>
     <w:semiHidden/>
     <w:unhideWhenUsed/>
   </w:style>
-  <w:style w:type="paragraph" w:styleId="ListParagraph">
+  <w:style w:type="paragraph" w:styleId="Liststycke">
     <w:name w:val="List Paragraph"/>
     <w:basedOn w:val="Normal"/>
     <w:uiPriority w:val="34"/>
@@ -3321,9 +3452,9 @@
       <w:contextualSpacing/>
     </w:pPr>
   </w:style>
-  <w:style w:type="character" w:styleId="PlaceholderText">
+  <w:style w:type="character" w:styleId="Platshllartext">
     <w:name w:val="Placeholder Text"/>
-    <w:basedOn w:val="DefaultParagraphFont"/>
+    <w:basedOn w:val="Standardstycketeckensnitt"/>
     <w:uiPriority w:val="99"/>
     <w:semiHidden/>
     <w:rsid w:val="007523E5"/>
@@ -3331,10 +3462,10 @@
       <w:color w:val="808080"/>
     </w:rPr>
   </w:style>
-  <w:style w:type="character" w:customStyle="1" w:styleId="Heading1Char">
-    <w:name w:val="Heading 1 Char"/>
-    <w:basedOn w:val="DefaultParagraphFont"/>
-    <w:link w:val="Heading1"/>
+  <w:style w:type="character" w:customStyle="1" w:styleId="Rubrik1Char">
+    <w:name w:val="Rubrik 1 Char"/>
+    <w:basedOn w:val="Standardstycketeckensnitt"/>
+    <w:link w:val="Rubrik1"/>
     <w:uiPriority w:val="9"/>
     <w:rsid w:val="005B4436"/>
     <w:rPr>
@@ -3344,10 +3475,10 @@
       <w:szCs w:val="32"/>
     </w:rPr>
   </w:style>
-  <w:style w:type="character" w:customStyle="1" w:styleId="Heading2Char">
-    <w:name w:val="Heading 2 Char"/>
-    <w:basedOn w:val="DefaultParagraphFont"/>
-    <w:link w:val="Heading2"/>
+  <w:style w:type="character" w:customStyle="1" w:styleId="Rubrik2Char">
+    <w:name w:val="Rubrik 2 Char"/>
+    <w:basedOn w:val="Standardstycketeckensnitt"/>
+    <w:link w:val="Rubrik2"/>
     <w:uiPriority w:val="9"/>
     <w:rsid w:val="005B4436"/>
     <w:rPr>
@@ -3656,12 +3787,12 @@
 </file>
 
 <file path=customXml/item1.xml><?xml version="1.0" encoding="utf-8"?>
-<p:properties xmlns:p="http://schemas.microsoft.com/office/2006/metadata/properties" xmlns:xsi="http://www.w3.org/2001/XMLSchema-instance" xmlns:pc="http://schemas.microsoft.com/office/infopath/2007/PartnerControls">
-  <documentManagement>
-    <_lisam_PublishedVersion xmlns="3f0f8f43-fabc-473b-b745-03a474e0e4e8" xsi:nil="true"/>
-    <_lisam_Description xmlns="310b526c-ff26-48c9-94d2-3f07582b84df" xsi:nil="true"/>
-  </documentManagement>
-</p:properties>
+<?mso-contentType ?>
+<FormTemplates xmlns="http://schemas.microsoft.com/sharepoint/v3/contenttype/forms">
+  <Display>DocumentLibraryForm</Display>
+  <Edit>DocumentLibraryForm</Edit>
+  <New>DocumentLibraryForm</New>
+</FormTemplates>
 </file>
 
 <file path=customXml/item2.xml><?xml version="1.0" encoding="utf-8"?>
@@ -3822,21 +3953,18 @@
 </file>
 
 <file path=customXml/item3.xml><?xml version="1.0" encoding="utf-8"?>
-<?mso-contentType ?>
-<FormTemplates xmlns="http://schemas.microsoft.com/sharepoint/v3/contenttype/forms">
-  <Display>DocumentLibraryForm</Display>
-  <Edit>DocumentLibraryForm</Edit>
-  <New>DocumentLibraryForm</New>
-</FormTemplates>
+<p:properties xmlns:p="http://schemas.microsoft.com/office/2006/metadata/properties" xmlns:xsi="http://www.w3.org/2001/XMLSchema-instance" xmlns:pc="http://schemas.microsoft.com/office/infopath/2007/PartnerControls">
+  <documentManagement>
+    <_lisam_PublishedVersion xmlns="3f0f8f43-fabc-473b-b745-03a474e0e4e8" xsi:nil="true"/>
+    <_lisam_Description xmlns="310b526c-ff26-48c9-94d2-3f07582b84df" xsi:nil="true"/>
+  </documentManagement>
+</p:properties>
 </file>
 
 <file path=customXml/itemProps1.xml><?xml version="1.0" encoding="utf-8"?>
-<ds:datastoreItem xmlns:ds="http://schemas.openxmlformats.org/officeDocument/2006/customXml" ds:itemID="{F52697BE-5858-4D14-AA1E-7B50D5062E62}">
+<ds:datastoreItem xmlns:ds="http://schemas.openxmlformats.org/officeDocument/2006/customXml" ds:itemID="{96BE5784-ABD7-4607-85DD-F07729EBCD05}">
   <ds:schemaRefs>
-    <ds:schemaRef ds:uri="http://schemas.microsoft.com/office/2006/metadata/properties"/>
-    <ds:schemaRef ds:uri="http://schemas.microsoft.com/office/infopath/2007/PartnerControls"/>
-    <ds:schemaRef ds:uri="3f0f8f43-fabc-473b-b745-03a474e0e4e8"/>
-    <ds:schemaRef ds:uri="310b526c-ff26-48c9-94d2-3f07582b84df"/>
+    <ds:schemaRef ds:uri="http://schemas.microsoft.com/sharepoint/v3/contenttype/forms"/>
   </ds:schemaRefs>
 </ds:datastoreItem>
 </file>
@@ -3861,9 +3989,12 @@
 </file>
 
 <file path=customXml/itemProps3.xml><?xml version="1.0" encoding="utf-8"?>
-<ds:datastoreItem xmlns:ds="http://schemas.openxmlformats.org/officeDocument/2006/customXml" ds:itemID="{96BE5784-ABD7-4607-85DD-F07729EBCD05}">
+<ds:datastoreItem xmlns:ds="http://schemas.openxmlformats.org/officeDocument/2006/customXml" ds:itemID="{F52697BE-5858-4D14-AA1E-7B50D5062E62}">
   <ds:schemaRefs>
-    <ds:schemaRef ds:uri="http://schemas.microsoft.com/sharepoint/v3/contenttype/forms"/>
+    <ds:schemaRef ds:uri="http://schemas.microsoft.com/office/2006/metadata/properties"/>
+    <ds:schemaRef ds:uri="http://schemas.microsoft.com/office/infopath/2007/PartnerControls"/>
+    <ds:schemaRef ds:uri="3f0f8f43-fabc-473b-b745-03a474e0e4e8"/>
+    <ds:schemaRef ds:uri="310b526c-ff26-48c9-94d2-3f07582b84df"/>
   </ds:schemaRefs>
 </ds:datastoreItem>
 </file>
</xml_diff>